<commit_message>
Updated High Level Requirements Doc
</commit_message>
<xml_diff>
--- a/Documents/HighLevel_Reqts_v3.docx
+++ b/Documents/HighLevel_Reqts_v3.docx
@@ -445,6 +445,8 @@
       <w:r>
         <w:t>Communication regarding the project will be conducted through both email and documented, regular meetings in person.</w:t>
       </w:r>
+      <w:bookmarkStart w:id="0" w:name="_GoBack"/>
+      <w:bookmarkEnd w:id="0"/>
     </w:p>
     <w:p>
       <w:pPr>
@@ -479,6 +481,7 @@
         <w:rPr>
           <w:rFonts w:eastAsia="Open Sans" w:cstheme="minorHAnsi"/>
           <w:noProof/>
+          <w:highlight w:val="yellow"/>
           <w:lang w:eastAsia="en-GB"/>
         </w:rPr>
         <w:t>TBC</w:t>
@@ -491,8 +494,8 @@
           <w:rFonts w:eastAsia="Arial"/>
         </w:rPr>
       </w:pPr>
-      <w:bookmarkStart w:id="0" w:name="_bk5qx5vt1mc0"/>
-      <w:bookmarkEnd w:id="0"/>
+      <w:bookmarkStart w:id="1" w:name="_bk5qx5vt1mc0"/>
+      <w:bookmarkEnd w:id="1"/>
       <w:r>
         <w:rPr>
           <w:rFonts w:eastAsia="Arial"/>
@@ -638,8 +641,8 @@
             <w:pPr>
               <w:spacing w:line="240" w:lineRule="auto"/>
             </w:pPr>
-            <w:bookmarkStart w:id="1" w:name="_1a0cjglbg0if"/>
-            <w:bookmarkEnd w:id="1"/>
+            <w:bookmarkStart w:id="2" w:name="_1a0cjglbg0if"/>
+            <w:bookmarkEnd w:id="2"/>
             <w:r>
               <w:t>Login</w:t>
             </w:r>
@@ -1873,8 +1876,6 @@
             <w:r>
               <w:t>Allows a user to update their password.</w:t>
             </w:r>
-            <w:bookmarkStart w:id="2" w:name="_GoBack"/>
-            <w:bookmarkEnd w:id="2"/>
           </w:p>
         </w:tc>
       </w:tr>
@@ -3609,7 +3610,10 @@
         </w:numPr>
       </w:pPr>
       <w:r>
-        <w:t>I want to be able to set shifts as recurring each day, each weekend, each week</w:t>
+        <w:t xml:space="preserve">I want to be able to </w:t>
+      </w:r>
+      <w:r>
+        <w:t>copy a shift pattern</w:t>
       </w:r>
     </w:p>
     <w:p>
@@ -3681,7 +3685,19 @@
         </w:numPr>
       </w:pPr>
       <w:r>
-        <w:t>I want to control how far in advance employees can request holiday</w:t>
+        <w:t>I want t</w:t>
+      </w:r>
+      <w:r>
+        <w:t>here to be a limit on</w:t>
+      </w:r>
+      <w:r>
+        <w:t xml:space="preserve"> how </w:t>
+      </w:r>
+      <w:r>
+        <w:t>close to the current date</w:t>
+      </w:r>
+      <w:r>
+        <w:t xml:space="preserve"> employees can request holiday</w:t>
       </w:r>
     </w:p>
     <w:p>
@@ -3757,10 +3773,12 @@
     <w:p>
       <w:pPr>
         <w:pStyle w:val="ListParagraph"/>
+        <w:widowControl w:val="0"/>
         <w:numPr>
           <w:ilvl w:val="0"/>
           <w:numId w:val="4"/>
         </w:numPr>
+        <w:spacing w:after="0" w:line="276" w:lineRule="auto"/>
       </w:pPr>
       <w:r>
         <w:t>Website will be built using</w:t>
@@ -3772,17 +3790,6 @@
     <w:p>
       <w:pPr>
         <w:pStyle w:val="ListParagraph"/>
-        <w:numPr>
-          <w:ilvl w:val="0"/>
-          <w:numId w:val="4"/>
-        </w:numPr>
-      </w:pPr>
-      <w:r>
-        <w:t>The website will initially be built for a single branch but will be scalable for multiple branches.</w:t>
-      </w:r>
-    </w:p>
-    <w:p>
-      <w:pPr>
         <w:widowControl w:val="0"/>
         <w:numPr>
           <w:ilvl w:val="0"/>
@@ -3817,7 +3824,13 @@
         <w:spacing w:after="0" w:line="276" w:lineRule="auto"/>
       </w:pPr>
       <w:r>
-        <w:t>The application must be able to support 100 simultaneous users</w:t>
+        <w:t xml:space="preserve">The application must be able to support </w:t>
+      </w:r>
+      <w:r>
+        <w:t>50</w:t>
+      </w:r>
+      <w:r>
+        <w:t xml:space="preserve"> simultaneous users</w:t>
       </w:r>
     </w:p>
     <w:p>

</xml_diff>